<commit_message>
Worked on presentation some
</commit_message>
<xml_diff>
--- a/Presentation/Presentation.docx
+++ b/Presentation/Presentation.docx
@@ -18,6 +18,144 @@
           <w:ilvl w:val="0"/>
           <w:numId w:val="1"/>
         </w:numPr>
+        <w:rPr>
+          <w:color w:val="FF0000"/>
+        </w:rPr>
+      </w:pPr>
+      <w:r>
+        <w:rPr>
+          <w:color w:val="FF0000"/>
+        </w:rPr>
+        <w:t>[</w:t>
+      </w:r>
+      <w:r>
+        <w:rPr>
+          <w:color w:val="FF0000"/>
+        </w:rPr>
+        <w:t>Blank Screen</w:t>
+      </w:r>
+      <w:r>
+        <w:rPr>
+          <w:color w:val="FF0000"/>
+        </w:rPr>
+        <w:t>]</w:t>
+      </w:r>
+    </w:p>
+    <w:p>
+      <w:pPr>
+        <w:pStyle w:val="ListParagraph"/>
+        <w:numPr>
+          <w:ilvl w:val="0"/>
+          <w:numId w:val="1"/>
+        </w:numPr>
+        <w:rPr>
+          <w:color w:val="FF0000"/>
+        </w:rPr>
+      </w:pPr>
+      <w:r>
+        <w:rPr>
+          <w:color w:val="FF0000"/>
+        </w:rPr>
+        <w:t>[CLICK]</w:t>
+      </w:r>
+    </w:p>
+    <w:p>
+      <w:pPr>
+        <w:pStyle w:val="ListParagraph"/>
+        <w:numPr>
+          <w:ilvl w:val="0"/>
+          <w:numId w:val="1"/>
+        </w:numPr>
+      </w:pPr>
+      <w:r>
+        <w:t xml:space="preserve">I present to you The Creaking Grounds. </w:t>
+      </w:r>
+    </w:p>
+    <w:p>
+      <w:pPr>
+        <w:pStyle w:val="ListParagraph"/>
+        <w:numPr>
+          <w:ilvl w:val="0"/>
+          <w:numId w:val="1"/>
+        </w:numPr>
+        <w:rPr>
+          <w:color w:val="FF0000"/>
+        </w:rPr>
+      </w:pPr>
+      <w:r>
+        <w:rPr>
+          <w:color w:val="FF0000"/>
+        </w:rPr>
+        <w:t>[CLICK]</w:t>
+      </w:r>
+    </w:p>
+    <w:p>
+      <w:pPr>
+        <w:pStyle w:val="ListParagraph"/>
+        <w:numPr>
+          <w:ilvl w:val="0"/>
+          <w:numId w:val="1"/>
+        </w:numPr>
+      </w:pPr>
+      <w:r>
+        <w:t>Explore the old mansion collecting items to survive. But beware the cursed spirits of this house for they have surprises of their own waiting.</w:t>
+      </w:r>
+    </w:p>
+    <w:p>
+      <w:pPr>
+        <w:pStyle w:val="ListParagraph"/>
+        <w:numPr>
+          <w:ilvl w:val="0"/>
+          <w:numId w:val="1"/>
+        </w:numPr>
+        <w:rPr>
+          <w:color w:val="FF0000"/>
+        </w:rPr>
+      </w:pPr>
+      <w:r>
+        <w:rPr>
+          <w:color w:val="FF0000"/>
+        </w:rPr>
+        <w:t>[CLICK]</w:t>
+      </w:r>
+    </w:p>
+    <w:p>
+      <w:pPr>
+        <w:pStyle w:val="ListParagraph"/>
+        <w:numPr>
+          <w:ilvl w:val="0"/>
+          <w:numId w:val="1"/>
+        </w:numPr>
+      </w:pPr>
+      <w:r>
+        <w:t>PUT IN USER STORIES</w:t>
+      </w:r>
+    </w:p>
+    <w:p>
+      <w:pPr>
+        <w:pStyle w:val="ListParagraph"/>
+        <w:numPr>
+          <w:ilvl w:val="0"/>
+          <w:numId w:val="1"/>
+        </w:numPr>
+        <w:rPr>
+          <w:color w:val="FF0000"/>
+        </w:rPr>
+      </w:pPr>
+      <w:r>
+        <w:rPr>
+          <w:color w:val="FF0000"/>
+        </w:rPr>
+        <w:t>[CLICK]</w:t>
+      </w:r>
+    </w:p>
+    <w:p>
+      <w:pPr>
+        <w:pStyle w:val="ListParagraph"/>
+        <w:numPr>
+          <w:ilvl w:val="0"/>
+          <w:numId w:val="1"/>
+        </w:numPr>
       </w:pPr>
       <w:r>
         <w:t>You may have played horror games.</w:t>
@@ -54,24 +192,6 @@
           <w:ilvl w:val="0"/>
           <w:numId w:val="1"/>
         </w:numPr>
-        <w:rPr>
-          <w:color w:val="FF0000"/>
-        </w:rPr>
-      </w:pPr>
-      <w:r>
-        <w:rPr>
-          <w:color w:val="FF0000"/>
-        </w:rPr>
-        <w:t>[SHOW CONCEPT ART]</w:t>
-      </w:r>
-    </w:p>
-    <w:p>
-      <w:pPr>
-        <w:pStyle w:val="ListParagraph"/>
-        <w:numPr>
-          <w:ilvl w:val="0"/>
-          <w:numId w:val="1"/>
-        </w:numPr>
       </w:pPr>
       <w:r>
         <w:t>We wanted to change the horror genre by bringing in our game. A game that is multiplayer, randomly generated, and can be played over and over again. Each play through, a different experience.</w:t>
@@ -84,6 +204,57 @@
           <w:ilvl w:val="0"/>
           <w:numId w:val="1"/>
         </w:numPr>
+      </w:pPr>
+      <w:r>
+        <w:t>PUT IN GAME FEATURES</w:t>
+      </w:r>
+      <w:r>
+        <w:t xml:space="preserve">. </w:t>
+      </w:r>
+      <w:r>
+        <w:t>FADE IN CLICKS</w:t>
+      </w:r>
+      <w:r>
+        <w:t xml:space="preserve"> FOR EACH.</w:t>
+      </w:r>
+    </w:p>
+    <w:p>
+      <w:pPr>
+        <w:pStyle w:val="ListParagraph"/>
+        <w:numPr>
+          <w:ilvl w:val="0"/>
+          <w:numId w:val="1"/>
+        </w:numPr>
+        <w:rPr>
+          <w:color w:val="FF0000"/>
+        </w:rPr>
+      </w:pPr>
+      <w:r>
+        <w:rPr>
+          <w:color w:val="FF0000"/>
+        </w:rPr>
+        <w:t>[</w:t>
+      </w:r>
+      <w:r>
+        <w:rPr>
+          <w:color w:val="FF0000"/>
+        </w:rPr>
+        <w:t>CLICK</w:t>
+      </w:r>
+      <w:r>
+        <w:rPr>
+          <w:color w:val="FF0000"/>
+        </w:rPr>
+        <w:t>]</w:t>
+      </w:r>
+    </w:p>
+    <w:p>
+      <w:pPr>
+        <w:pStyle w:val="ListParagraph"/>
+        <w:numPr>
+          <w:ilvl w:val="0"/>
+          <w:numId w:val="1"/>
+        </w:numPr>
         <w:rPr>
           <w:color w:val="FF0000"/>
         </w:rPr>
@@ -93,270 +264,242 @@
           <w:color w:val="FF0000"/>
         </w:rPr>
         <w:t>[START UP GAME, DO NOT MOVE]</w:t>
-      </w:r>
-    </w:p>
-    <w:p>
-      <w:pPr>
-        <w:pStyle w:val="ListParagraph"/>
-        <w:numPr>
-          <w:ilvl w:val="0"/>
-          <w:numId w:val="1"/>
-        </w:numPr>
-      </w:pPr>
-      <w:r>
-        <w:t>I present to you</w:t>
-      </w:r>
-      <w:r>
-        <w:t xml:space="preserve"> The Creaking Grounds. Explore the old mansion collecting items to survive. But </w:t>
-      </w:r>
-      <w:r>
-        <w:t>beware</w:t>
-      </w:r>
-      <w:r>
-        <w:t xml:space="preserve"> the cursed spirits</w:t>
-      </w:r>
-      <w:r>
-        <w:t xml:space="preserve"> of this house for they have surprises of their own waiting.</w:t>
-      </w:r>
-    </w:p>
-    <w:p>
-      <w:pPr>
-        <w:pStyle w:val="ListParagraph"/>
-      </w:pPr>
-    </w:p>
-    <w:p>
-      <w:pPr>
-        <w:pStyle w:val="ListParagraph"/>
-        <w:numPr>
-          <w:ilvl w:val="0"/>
-          <w:numId w:val="1"/>
-        </w:numPr>
-      </w:pPr>
-      <w:r>
-        <w:t>We</w:t>
-      </w:r>
-      <w:r>
-        <w:t xml:space="preserve"> just began</w:t>
-      </w:r>
-      <w:r>
-        <w:t xml:space="preserve"> development</w:t>
-      </w:r>
-      <w:r>
-        <w:t>, but we’re working hard every day to ensure we bring a quality game to our consumers.</w:t>
-      </w:r>
-    </w:p>
-    <w:p>
-      <w:pPr>
-        <w:pStyle w:val="ListParagraph"/>
-        <w:numPr>
-          <w:ilvl w:val="0"/>
-          <w:numId w:val="1"/>
-        </w:numPr>
-      </w:pPr>
-      <w:r>
-        <w:t xml:space="preserve">Our vision is grand and the scope is large. </w:t>
-      </w:r>
-      <w:r>
-        <w:t>But d</w:t>
-      </w:r>
-      <w:r>
-        <w:t>on’t let that deter you from what we can accomplish.</w:t>
-      </w:r>
-    </w:p>
-    <w:p>
-      <w:pPr>
-        <w:pStyle w:val="ListParagraph"/>
-        <w:numPr>
-          <w:ilvl w:val="0"/>
-          <w:numId w:val="1"/>
-        </w:numPr>
-      </w:pPr>
-      <w:r>
-        <w:t xml:space="preserve">Within </w:t>
-      </w:r>
-      <w:r>
-        <w:t>2 weeks of development:</w:t>
-      </w:r>
-    </w:p>
-    <w:p>
-      <w:pPr>
-        <w:pStyle w:val="ListParagraph"/>
-        <w:numPr>
-          <w:ilvl w:val="1"/>
-          <w:numId w:val="1"/>
-        </w:numPr>
-      </w:pPr>
-      <w:r>
-        <w:t>W</w:t>
-      </w:r>
-      <w:r>
-        <w:t>e have developed the large framework around our gam</w:t>
-      </w:r>
-      <w:r>
-        <w:t xml:space="preserve">e and have setup a schedule to ensure our game is developed </w:t>
-      </w:r>
-      <w:r>
-        <w:t>on</w:t>
-      </w:r>
-      <w:r>
-        <w:t xml:space="preserve"> time.</w:t>
-      </w:r>
-    </w:p>
-    <w:p>
-      <w:pPr>
-        <w:pStyle w:val="ListParagraph"/>
-        <w:numPr>
-          <w:ilvl w:val="1"/>
-          <w:numId w:val="1"/>
-        </w:numPr>
-      </w:pPr>
-      <w:r>
-        <w:rPr>
-          <w:color w:val="FF0000"/>
-        </w:rPr>
-        <w:t>[LOOK AR</w:t>
-      </w:r>
-      <w:r>
-        <w:rPr>
-          <w:color w:val="FF0000"/>
-        </w:rPr>
-        <w:t>OUND THE ROOM TO DISPLAY ANIMATIONS]</w:t>
-      </w:r>
-    </w:p>
-    <w:p>
-      <w:pPr>
-        <w:pStyle w:val="ListParagraph"/>
-        <w:numPr>
-          <w:ilvl w:val="1"/>
-          <w:numId w:val="1"/>
-        </w:numPr>
-      </w:pPr>
-      <w:r>
-        <w:t xml:space="preserve">We’ve developed our </w:t>
-      </w:r>
-      <w:r>
-        <w:t xml:space="preserve">3D </w:t>
-      </w:r>
-      <w:r>
-        <w:t>characters models and animations</w:t>
-      </w:r>
-    </w:p>
-    <w:p>
-      <w:pPr>
-        <w:pStyle w:val="ListParagraph"/>
-        <w:numPr>
-          <w:ilvl w:val="1"/>
-          <w:numId w:val="1"/>
-        </w:numPr>
-      </w:pPr>
-      <w:r>
-        <w:t xml:space="preserve">We have also integrated them into our game. We’ve setup all the animations and even </w:t>
-      </w:r>
-      <w:r>
-        <w:t>programmed</w:t>
-      </w:r>
-      <w:r>
-        <w:t xml:space="preserve"> our own head tracking system.</w:t>
-      </w:r>
-    </w:p>
-    <w:p>
-      <w:pPr>
-        <w:pStyle w:val="ListParagraph"/>
-        <w:numPr>
-          <w:ilvl w:val="1"/>
-          <w:numId w:val="1"/>
-        </w:numPr>
-        <w:rPr>
-          <w:color w:val="FF0000"/>
-        </w:rPr>
-      </w:pPr>
-      <w:r>
-        <w:rPr>
-          <w:color w:val="FF0000"/>
-        </w:rPr>
-        <w:t>[WALK INTO THE ROOM ON THE RIGHT AND BEGIN LOOKING AT THE ASSETS]</w:t>
-      </w:r>
-    </w:p>
-    <w:p>
-      <w:pPr>
-        <w:pStyle w:val="ListParagraph"/>
-        <w:numPr>
-          <w:ilvl w:val="1"/>
-          <w:numId w:val="1"/>
-        </w:numPr>
-      </w:pPr>
-      <w:r>
-        <w:t>We</w:t>
-      </w:r>
-      <w:r>
-        <w:t xml:space="preserve"> believe in our vision so well, we invest</w:t>
-      </w:r>
-      <w:r>
-        <w:t xml:space="preserve">ed our own money in some assets that will really aid in bringing our game together. </w:t>
-      </w:r>
-    </w:p>
-    <w:p/>
-    <w:p>
-      <w:pPr>
-        <w:pStyle w:val="ListParagraph"/>
-        <w:numPr>
-          <w:ilvl w:val="0"/>
-          <w:numId w:val="3"/>
-        </w:numPr>
-        <w:rPr>
-          <w:color w:val="FF0000"/>
-        </w:rPr>
-      </w:pPr>
-      <w:r>
-        <w:rPr>
-          <w:color w:val="FF0000"/>
-        </w:rPr>
-        <w:t>Walk into the next room down the hall to showcase the feeling of the game</w:t>
-      </w:r>
-    </w:p>
-    <w:p>
-      <w:pPr>
-        <w:pStyle w:val="ListParagraph"/>
-        <w:numPr>
-          <w:ilvl w:val="0"/>
-          <w:numId w:val="2"/>
-        </w:numPr>
-      </w:pPr>
-      <w:r>
-        <w:t xml:space="preserve">Our scope may be large but we’re ambitious and we’ll work as hard as we can to get our game done in the </w:t>
-      </w:r>
-      <w:r>
-        <w:t>time</w:t>
-      </w:r>
-      <w:r>
-        <w:t>.</w:t>
-      </w:r>
-      <w:r>
-        <w:t xml:space="preserve"> We have a schedule laid out already and we plan to release by December.</w:t>
-      </w:r>
-      <w:r>
-        <w:t xml:space="preserve"> We’ve kept up with our schedule so far, and have gotten even further than it.</w:t>
-      </w:r>
-    </w:p>
-    <w:p>
-      <w:pPr>
-        <w:pStyle w:val="ListParagraph"/>
-        <w:numPr>
-          <w:ilvl w:val="0"/>
-          <w:numId w:val="2"/>
-        </w:numPr>
-      </w:pPr>
-      <w:r>
-        <w:t xml:space="preserve">Investing </w:t>
-      </w:r>
-      <w:r>
-        <w:t>in</w:t>
-      </w:r>
-      <w:r>
-        <w:t xml:space="preserve"> us is a smart business move, because we can ensure the development of a high quality game.</w:t>
       </w:r>
       <w:bookmarkStart w:id="0" w:name="_GoBack"/>
       <w:bookmarkEnd w:id="0"/>
+    </w:p>
+    <w:p>
+      <w:pPr>
+        <w:pStyle w:val="ListParagraph"/>
+        <w:numPr>
+          <w:ilvl w:val="0"/>
+          <w:numId w:val="1"/>
+        </w:numPr>
+      </w:pPr>
+      <w:r>
+        <w:t>We</w:t>
+      </w:r>
+      <w:r>
+        <w:t xml:space="preserve"> just began</w:t>
+      </w:r>
+      <w:r>
+        <w:t xml:space="preserve"> development</w:t>
+      </w:r>
+      <w:r>
+        <w:t>, but we’re working hard every day to ensure we bring a quality game to our consumers.</w:t>
+      </w:r>
+    </w:p>
+    <w:p>
+      <w:pPr>
+        <w:pStyle w:val="ListParagraph"/>
+        <w:numPr>
+          <w:ilvl w:val="0"/>
+          <w:numId w:val="1"/>
+        </w:numPr>
+      </w:pPr>
+      <w:r>
+        <w:t xml:space="preserve">Our vision is grand and the scope is large. </w:t>
+      </w:r>
+      <w:r>
+        <w:t>But d</w:t>
+      </w:r>
+      <w:r>
+        <w:t>on’t let that deter you from what we can accomplish.</w:t>
+      </w:r>
+    </w:p>
+    <w:p>
+      <w:pPr>
+        <w:pStyle w:val="ListParagraph"/>
+        <w:numPr>
+          <w:ilvl w:val="0"/>
+          <w:numId w:val="1"/>
+        </w:numPr>
+      </w:pPr>
+      <w:r>
+        <w:t xml:space="preserve">Within </w:t>
+      </w:r>
+      <w:r>
+        <w:t>2 weeks of development:</w:t>
+      </w:r>
+    </w:p>
+    <w:p>
+      <w:pPr>
+        <w:pStyle w:val="ListParagraph"/>
+        <w:numPr>
+          <w:ilvl w:val="1"/>
+          <w:numId w:val="1"/>
+        </w:numPr>
+      </w:pPr>
+      <w:r>
+        <w:t>W</w:t>
+      </w:r>
+      <w:r>
+        <w:t>e have developed the large framework around our gam</w:t>
+      </w:r>
+      <w:r>
+        <w:t xml:space="preserve">e and have setup a schedule to ensure our game is developed </w:t>
+      </w:r>
+      <w:r>
+        <w:t>on</w:t>
+      </w:r>
+      <w:r>
+        <w:t xml:space="preserve"> time.</w:t>
+      </w:r>
+    </w:p>
+    <w:p>
+      <w:pPr>
+        <w:pStyle w:val="ListParagraph"/>
+        <w:numPr>
+          <w:ilvl w:val="1"/>
+          <w:numId w:val="1"/>
+        </w:numPr>
+      </w:pPr>
+      <w:r>
+        <w:rPr>
+          <w:color w:val="FF0000"/>
+        </w:rPr>
+        <w:t>[LOOK AR</w:t>
+      </w:r>
+      <w:r>
+        <w:rPr>
+          <w:color w:val="FF0000"/>
+        </w:rPr>
+        <w:t>OUND THE ROOM TO DISPLAY ANIMATIONS]</w:t>
+      </w:r>
+    </w:p>
+    <w:p>
+      <w:pPr>
+        <w:pStyle w:val="ListParagraph"/>
+        <w:numPr>
+          <w:ilvl w:val="1"/>
+          <w:numId w:val="1"/>
+        </w:numPr>
+      </w:pPr>
+      <w:r>
+        <w:t xml:space="preserve">We’ve developed our </w:t>
+      </w:r>
+      <w:r>
+        <w:t xml:space="preserve">3D </w:t>
+      </w:r>
+      <w:r>
+        <w:t>characters models and animations</w:t>
+      </w:r>
+    </w:p>
+    <w:p>
+      <w:pPr>
+        <w:pStyle w:val="ListParagraph"/>
+        <w:numPr>
+          <w:ilvl w:val="1"/>
+          <w:numId w:val="1"/>
+        </w:numPr>
+      </w:pPr>
+      <w:r>
+        <w:t xml:space="preserve">We have also integrated them into our game. We’ve setup all the animations and even </w:t>
+      </w:r>
+      <w:r>
+        <w:t>programmed</w:t>
+      </w:r>
+      <w:r>
+        <w:t xml:space="preserve"> our own head tracking system.</w:t>
+      </w:r>
+    </w:p>
+    <w:p>
+      <w:pPr>
+        <w:pStyle w:val="ListParagraph"/>
+        <w:numPr>
+          <w:ilvl w:val="1"/>
+          <w:numId w:val="1"/>
+        </w:numPr>
+        <w:rPr>
+          <w:color w:val="FF0000"/>
+        </w:rPr>
+      </w:pPr>
+      <w:r>
+        <w:rPr>
+          <w:color w:val="FF0000"/>
+        </w:rPr>
+        <w:t>[WALK INTO THE ROOM ON THE RIGHT AND BEGIN LOOKING AT THE ASSETS]</w:t>
+      </w:r>
+    </w:p>
+    <w:p>
+      <w:pPr>
+        <w:pStyle w:val="ListParagraph"/>
+        <w:numPr>
+          <w:ilvl w:val="1"/>
+          <w:numId w:val="1"/>
+        </w:numPr>
+      </w:pPr>
+      <w:r>
+        <w:t>We</w:t>
+      </w:r>
+      <w:r>
+        <w:t xml:space="preserve"> believe in our vision so well, we invest</w:t>
+      </w:r>
+      <w:r>
+        <w:t xml:space="preserve">ed our own money in some assets that will really aid in bringing our game together. </w:t>
+      </w:r>
+    </w:p>
+    <w:p/>
+    <w:p>
+      <w:pPr>
+        <w:pStyle w:val="ListParagraph"/>
+        <w:numPr>
+          <w:ilvl w:val="0"/>
+          <w:numId w:val="3"/>
+        </w:numPr>
+        <w:rPr>
+          <w:color w:val="FF0000"/>
+        </w:rPr>
+      </w:pPr>
+      <w:r>
+        <w:rPr>
+          <w:color w:val="FF0000"/>
+        </w:rPr>
+        <w:t>Walk into the next room down the hall to showcase the feeling of the game</w:t>
+      </w:r>
+    </w:p>
+    <w:p>
+      <w:pPr>
+        <w:pStyle w:val="ListParagraph"/>
+        <w:numPr>
+          <w:ilvl w:val="0"/>
+          <w:numId w:val="2"/>
+        </w:numPr>
+      </w:pPr>
+      <w:r>
+        <w:lastRenderedPageBreak/>
+        <w:t xml:space="preserve">Our scope may be large but we’re ambitious and we’ll work as hard as we can to get our game done in the </w:t>
+      </w:r>
+      <w:r>
+        <w:t>time</w:t>
+      </w:r>
+      <w:r>
+        <w:t>.</w:t>
+      </w:r>
+      <w:r>
+        <w:t xml:space="preserve"> We have a schedule laid out already and we plan to release by December.</w:t>
+      </w:r>
+      <w:r>
+        <w:t xml:space="preserve"> We’ve kept up with our schedule so far, and have gotten even further than it.</w:t>
+      </w:r>
+    </w:p>
+    <w:p>
+      <w:pPr>
+        <w:pStyle w:val="ListParagraph"/>
+        <w:numPr>
+          <w:ilvl w:val="0"/>
+          <w:numId w:val="2"/>
+        </w:numPr>
+      </w:pPr>
+      <w:r>
+        <w:t xml:space="preserve">Investing </w:t>
+      </w:r>
+      <w:r>
+        <w:t>in</w:t>
+      </w:r>
+      <w:r>
+        <w:t xml:space="preserve"> us is a smart business move, because we can ensure the development of a high quality game.</w:t>
+      </w:r>
     </w:p>
     <w:p>
       <w:pPr>

</xml_diff>

<commit_message>
Finish of Presentation powerpoint and script! Added Round Description to Documents folder.
</commit_message>
<xml_diff>
--- a/Presentation/Presentation.docx
+++ b/Presentation/Presentation.docx
@@ -158,6 +158,129 @@
         </w:numPr>
       </w:pPr>
       <w:r>
+        <w:t>RE</w:t>
+      </w:r>
+      <w:r>
+        <w:t>AD EACH USER STORY</w:t>
+      </w:r>
+      <w:r>
+        <w:t xml:space="preserve">. </w:t>
+      </w:r>
+      <w:r>
+        <w:rPr>
+          <w:color w:val="FF0000"/>
+        </w:rPr>
+        <w:t>[</w:t>
+      </w:r>
+      <w:r>
+        <w:rPr>
+          <w:color w:val="FF0000"/>
+        </w:rPr>
+        <w:t>CLICK FOR EACH</w:t>
+      </w:r>
+      <w:r>
+        <w:rPr>
+          <w:color w:val="FF0000"/>
+        </w:rPr>
+        <w:t>]</w:t>
+      </w:r>
+    </w:p>
+    <w:p>
+      <w:pPr>
+        <w:pStyle w:val="ListParagraph"/>
+        <w:numPr>
+          <w:ilvl w:val="0"/>
+          <w:numId w:val="1"/>
+        </w:numPr>
+        <w:rPr>
+          <w:color w:val="FF0000"/>
+        </w:rPr>
+      </w:pPr>
+      <w:r>
+        <w:rPr>
+          <w:color w:val="FF0000"/>
+        </w:rPr>
+        <w:t>[CLICK]</w:t>
+      </w:r>
+    </w:p>
+    <w:p>
+      <w:pPr>
+        <w:pStyle w:val="ListParagraph"/>
+        <w:numPr>
+          <w:ilvl w:val="0"/>
+          <w:numId w:val="1"/>
+        </w:numPr>
+      </w:pPr>
+      <w:r>
+        <w:t>RE</w:t>
+      </w:r>
+      <w:r>
+        <w:t xml:space="preserve">AD EACH </w:t>
+      </w:r>
+      <w:r>
+        <w:t>GAME FEATURE</w:t>
+      </w:r>
+      <w:r>
+        <w:t xml:space="preserve">. </w:t>
+      </w:r>
+      <w:r>
+        <w:rPr>
+          <w:color w:val="FF0000"/>
+        </w:rPr>
+        <w:t>[</w:t>
+      </w:r>
+      <w:r>
+        <w:rPr>
+          <w:color w:val="FF0000"/>
+        </w:rPr>
+        <w:t>CLICK FOR EACH</w:t>
+      </w:r>
+      <w:r>
+        <w:rPr>
+          <w:color w:val="FF0000"/>
+        </w:rPr>
+        <w:t>]</w:t>
+      </w:r>
+    </w:p>
+    <w:p>
+      <w:pPr>
+        <w:pStyle w:val="ListParagraph"/>
+        <w:numPr>
+          <w:ilvl w:val="0"/>
+          <w:numId w:val="1"/>
+        </w:numPr>
+        <w:rPr>
+          <w:color w:val="FF0000"/>
+        </w:rPr>
+      </w:pPr>
+      <w:r>
+        <w:rPr>
+          <w:color w:val="FF0000"/>
+        </w:rPr>
+        <w:t>[CLICK]</w:t>
+      </w:r>
+    </w:p>
+    <w:p>
+      <w:pPr>
+        <w:pStyle w:val="ListParagraph"/>
+        <w:numPr>
+          <w:ilvl w:val="0"/>
+          <w:numId w:val="1"/>
+        </w:numPr>
+      </w:pPr>
+      <w:r>
+        <w:t>So what makes us different you may ask?</w:t>
+      </w:r>
+    </w:p>
+    <w:p>
+      <w:pPr>
+        <w:pStyle w:val="ListParagraph"/>
+        <w:numPr>
+          <w:ilvl w:val="0"/>
+          <w:numId w:val="1"/>
+        </w:numPr>
+      </w:pPr>
+      <w:r>
         <w:t>You may have played horror games.</w:t>
       </w:r>
     </w:p>
@@ -182,40 +305,18 @@
         </w:numPr>
       </w:pPr>
       <w:r>
-        <w:t>But what you come to find is that they’re all linear. They have a set path that only that will only progress the story. Replayability is weak because you may know what is coming up.</w:t>
-      </w:r>
-    </w:p>
-    <w:p>
-      <w:pPr>
-        <w:pStyle w:val="ListParagraph"/>
-        <w:numPr>
-          <w:ilvl w:val="0"/>
-          <w:numId w:val="1"/>
-        </w:numPr>
-      </w:pPr>
-      <w:r>
-        <w:t>We wanted to change the horror genre by bringing in our game. A game that is multiplayer, randomly generated, and can be played over and over again. Each play through, a different experience.</w:t>
-      </w:r>
-    </w:p>
-    <w:p>
-      <w:pPr>
-        <w:pStyle w:val="ListParagraph"/>
-        <w:numPr>
-          <w:ilvl w:val="0"/>
-          <w:numId w:val="1"/>
-        </w:numPr>
-      </w:pPr>
-      <w:r>
-        <w:t>PUT IN GAME FEATURES</w:t>
-      </w:r>
-      <w:r>
-        <w:t xml:space="preserve">. </w:t>
-      </w:r>
-      <w:r>
-        <w:t>FADE IN CLICKS</w:t>
-      </w:r>
-      <w:r>
-        <w:t xml:space="preserve"> FOR EACH.</w:t>
+        <w:t>But what you come to find is that they’re all linear.</w:t>
+      </w:r>
+      <w:r>
+        <w:t xml:space="preserve"> They become boring after a while. </w:t>
+      </w:r>
+      <w:proofErr w:type="spellStart"/>
+      <w:r>
+        <w:t>Replayability</w:t>
+      </w:r>
+      <w:proofErr w:type="spellEnd"/>
+      <w:r>
+        <w:t xml:space="preserve"> is weak because you may know what is coming up.</w:t>
       </w:r>
     </w:p>
     <w:p>
@@ -255,15 +356,219 @@
           <w:ilvl w:val="0"/>
           <w:numId w:val="1"/>
         </w:numPr>
-        <w:rPr>
-          <w:color w:val="FF0000"/>
-        </w:rPr>
-      </w:pPr>
-      <w:r>
-        <w:rPr>
-          <w:color w:val="FF0000"/>
-        </w:rPr>
-        <w:t>[START UP GAME, DO NOT MOVE]</w:t>
+      </w:pPr>
+      <w:r>
+        <w:t>We wanted to change the horror genre by bringing in our game. A game that is</w:t>
+      </w:r>
+      <w:r>
+        <w:t xml:space="preserve"> </w:t>
+      </w:r>
+      <w:r>
+        <w:t>randomly generated, and can be played over and over again. Each play through, a different experience.</w:t>
+      </w:r>
+    </w:p>
+    <w:p>
+      <w:pPr>
+        <w:pStyle w:val="ListParagraph"/>
+        <w:numPr>
+          <w:ilvl w:val="0"/>
+          <w:numId w:val="1"/>
+        </w:numPr>
+        <w:rPr>
+          <w:color w:val="FF0000"/>
+        </w:rPr>
+      </w:pPr>
+      <w:r>
+        <w:rPr>
+          <w:color w:val="FF0000"/>
+        </w:rPr>
+        <w:t>[</w:t>
+      </w:r>
+      <w:r>
+        <w:rPr>
+          <w:color w:val="FF0000"/>
+        </w:rPr>
+        <w:t>CLICK</w:t>
+      </w:r>
+      <w:r>
+        <w:rPr>
+          <w:color w:val="FF0000"/>
+        </w:rPr>
+        <w:t>]</w:t>
+      </w:r>
+    </w:p>
+    <w:p>
+      <w:pPr>
+        <w:pStyle w:val="ListParagraph"/>
+        <w:numPr>
+          <w:ilvl w:val="0"/>
+          <w:numId w:val="1"/>
+        </w:numPr>
+      </w:pPr>
+      <w:r>
+        <w:t>We wanted a multiplayer horror experience. The experience will only be enhanced playing with your friends that you can work together with… or even betray and destroy.</w:t>
+      </w:r>
+    </w:p>
+    <w:p>
+      <w:pPr>
+        <w:pStyle w:val="ListParagraph"/>
+        <w:numPr>
+          <w:ilvl w:val="0"/>
+          <w:numId w:val="1"/>
+        </w:numPr>
+        <w:rPr>
+          <w:color w:val="FF0000"/>
+        </w:rPr>
+      </w:pPr>
+      <w:r>
+        <w:rPr>
+          <w:color w:val="FF0000"/>
+        </w:rPr>
+        <w:t>[</w:t>
+      </w:r>
+      <w:r>
+        <w:rPr>
+          <w:color w:val="FF0000"/>
+        </w:rPr>
+        <w:t>CLICK</w:t>
+      </w:r>
+      <w:r>
+        <w:rPr>
+          <w:color w:val="FF0000"/>
+        </w:rPr>
+        <w:t>]</w:t>
+      </w:r>
+    </w:p>
+    <w:p>
+      <w:pPr>
+        <w:pStyle w:val="ListParagraph"/>
+        <w:numPr>
+          <w:ilvl w:val="0"/>
+          <w:numId w:val="1"/>
+        </w:numPr>
+      </w:pPr>
+      <w:r>
+        <w:t>This is a game that we have our heart into. We will focus on the quality to make sure it is PERFECT before release. Doing so will build trust with our customers and will ensure future purchases from them.</w:t>
+      </w:r>
+    </w:p>
+    <w:p>
+      <w:pPr>
+        <w:pStyle w:val="ListParagraph"/>
+        <w:numPr>
+          <w:ilvl w:val="0"/>
+          <w:numId w:val="1"/>
+        </w:numPr>
+        <w:rPr>
+          <w:color w:val="FF0000"/>
+        </w:rPr>
+      </w:pPr>
+      <w:r>
+        <w:rPr>
+          <w:color w:val="FF0000"/>
+        </w:rPr>
+        <w:t>[</w:t>
+      </w:r>
+      <w:r>
+        <w:rPr>
+          <w:color w:val="FF0000"/>
+        </w:rPr>
+        <w:t>CLICK</w:t>
+      </w:r>
+      <w:r>
+        <w:rPr>
+          <w:color w:val="FF0000"/>
+        </w:rPr>
+        <w:t>]</w:t>
+      </w:r>
+    </w:p>
+    <w:p>
+      <w:pPr>
+        <w:pStyle w:val="ListParagraph"/>
+        <w:numPr>
+          <w:ilvl w:val="0"/>
+          <w:numId w:val="1"/>
+        </w:numPr>
+      </w:pPr>
+      <w:r>
+        <w:t>As an investor, you want to make sure you’re making a profit as soon as possible. Let us assure you that it will be released by December. Meaning you’ll be making a profit soon after investing.</w:t>
+      </w:r>
+    </w:p>
+    <w:p>
+      <w:pPr>
+        <w:pStyle w:val="ListParagraph"/>
+        <w:numPr>
+          <w:ilvl w:val="0"/>
+          <w:numId w:val="1"/>
+        </w:numPr>
+        <w:rPr>
+          <w:color w:val="FF0000"/>
+        </w:rPr>
+      </w:pPr>
+      <w:r>
+        <w:rPr>
+          <w:color w:val="FF0000"/>
+        </w:rPr>
+        <w:t>[</w:t>
+      </w:r>
+      <w:r>
+        <w:rPr>
+          <w:color w:val="FF0000"/>
+        </w:rPr>
+        <w:t>CLICK]</w:t>
+      </w:r>
+    </w:p>
+    <w:p>
+      <w:pPr>
+        <w:pStyle w:val="ListParagraph"/>
+        <w:numPr>
+          <w:ilvl w:val="0"/>
+          <w:numId w:val="1"/>
+        </w:numPr>
+      </w:pPr>
+      <w:r>
+        <w:t>To show you our progress, here is a demo of our game.</w:t>
+      </w:r>
+    </w:p>
+    <w:p>
+      <w:pPr>
+        <w:pStyle w:val="ListParagraph"/>
+        <w:numPr>
+          <w:ilvl w:val="0"/>
+          <w:numId w:val="1"/>
+        </w:numPr>
+        <w:rPr>
+          <w:color w:val="FF0000"/>
+        </w:rPr>
+      </w:pPr>
+      <w:r>
+        <w:rPr>
+          <w:color w:val="FF0000"/>
+        </w:rPr>
+        <w:t>[</w:t>
+      </w:r>
+      <w:r>
+        <w:rPr>
+          <w:color w:val="FF0000"/>
+        </w:rPr>
+        <w:t>PLAY VIDEO</w:t>
+      </w:r>
+      <w:r>
+        <w:rPr>
+          <w:color w:val="FF0000"/>
+        </w:rPr>
+        <w:t>]</w:t>
+      </w:r>
+    </w:p>
+    <w:p>
+      <w:pPr>
+        <w:pStyle w:val="ListParagraph"/>
+        <w:numPr>
+          <w:ilvl w:val="0"/>
+          <w:numId w:val="1"/>
+        </w:numPr>
+      </w:pPr>
+      <w:r>
+        <w:t>EXPLAIN WHAT IS HAPPENING</w:t>
       </w:r>
       <w:bookmarkStart w:id="0" w:name="_GoBack"/>
       <w:bookmarkEnd w:id="0"/>
@@ -275,242 +580,39 @@
           <w:ilvl w:val="0"/>
           <w:numId w:val="1"/>
         </w:numPr>
-      </w:pPr>
-      <w:r>
-        <w:t>We</w:t>
-      </w:r>
-      <w:r>
-        <w:t xml:space="preserve"> just began</w:t>
-      </w:r>
-      <w:r>
-        <w:t xml:space="preserve"> development</w:t>
-      </w:r>
-      <w:r>
-        <w:t>, but we’re working hard every day to ensure we bring a quality game to our consumers.</w:t>
-      </w:r>
-    </w:p>
-    <w:p>
-      <w:pPr>
-        <w:pStyle w:val="ListParagraph"/>
-        <w:numPr>
-          <w:ilvl w:val="0"/>
-          <w:numId w:val="1"/>
-        </w:numPr>
-      </w:pPr>
-      <w:r>
-        <w:t xml:space="preserve">Our vision is grand and the scope is large. </w:t>
-      </w:r>
-      <w:r>
-        <w:t>But d</w:t>
-      </w:r>
-      <w:r>
-        <w:t>on’t let that deter you from what we can accomplish.</w:t>
-      </w:r>
-    </w:p>
-    <w:p>
-      <w:pPr>
-        <w:pStyle w:val="ListParagraph"/>
-        <w:numPr>
-          <w:ilvl w:val="0"/>
-          <w:numId w:val="1"/>
-        </w:numPr>
-      </w:pPr>
-      <w:r>
-        <w:t xml:space="preserve">Within </w:t>
-      </w:r>
-      <w:r>
-        <w:t>2 weeks of development:</w:t>
-      </w:r>
-    </w:p>
-    <w:p>
-      <w:pPr>
-        <w:pStyle w:val="ListParagraph"/>
-        <w:numPr>
-          <w:ilvl w:val="1"/>
-          <w:numId w:val="1"/>
-        </w:numPr>
-      </w:pPr>
-      <w:r>
-        <w:t>W</w:t>
-      </w:r>
-      <w:r>
-        <w:t>e have developed the large framework around our gam</w:t>
-      </w:r>
-      <w:r>
-        <w:t xml:space="preserve">e and have setup a schedule to ensure our game is developed </w:t>
-      </w:r>
-      <w:r>
-        <w:t>on</w:t>
-      </w:r>
-      <w:r>
-        <w:t xml:space="preserve"> time.</w:t>
-      </w:r>
-    </w:p>
-    <w:p>
-      <w:pPr>
-        <w:pStyle w:val="ListParagraph"/>
-        <w:numPr>
-          <w:ilvl w:val="1"/>
-          <w:numId w:val="1"/>
-        </w:numPr>
-      </w:pPr>
-      <w:r>
-        <w:rPr>
-          <w:color w:val="FF0000"/>
-        </w:rPr>
-        <w:t>[LOOK AR</w:t>
-      </w:r>
-      <w:r>
-        <w:rPr>
-          <w:color w:val="FF0000"/>
-        </w:rPr>
-        <w:t>OUND THE ROOM TO DISPLAY ANIMATIONS]</w:t>
-      </w:r>
-    </w:p>
-    <w:p>
-      <w:pPr>
-        <w:pStyle w:val="ListParagraph"/>
-        <w:numPr>
-          <w:ilvl w:val="1"/>
-          <w:numId w:val="1"/>
-        </w:numPr>
-      </w:pPr>
-      <w:r>
-        <w:t xml:space="preserve">We’ve developed our </w:t>
-      </w:r>
-      <w:r>
-        <w:t xml:space="preserve">3D </w:t>
-      </w:r>
-      <w:r>
-        <w:t>characters models and animations</w:t>
-      </w:r>
-    </w:p>
-    <w:p>
-      <w:pPr>
-        <w:pStyle w:val="ListParagraph"/>
-        <w:numPr>
-          <w:ilvl w:val="1"/>
-          <w:numId w:val="1"/>
-        </w:numPr>
-      </w:pPr>
-      <w:r>
-        <w:t xml:space="preserve">We have also integrated them into our game. We’ve setup all the animations and even </w:t>
-      </w:r>
-      <w:r>
-        <w:t>programmed</w:t>
-      </w:r>
-      <w:r>
-        <w:t xml:space="preserve"> our own head tracking system.</w:t>
-      </w:r>
-    </w:p>
-    <w:p>
-      <w:pPr>
-        <w:pStyle w:val="ListParagraph"/>
-        <w:numPr>
-          <w:ilvl w:val="1"/>
-          <w:numId w:val="1"/>
-        </w:numPr>
-        <w:rPr>
-          <w:color w:val="FF0000"/>
-        </w:rPr>
-      </w:pPr>
-      <w:r>
-        <w:rPr>
-          <w:color w:val="FF0000"/>
-        </w:rPr>
-        <w:t>[WALK INTO THE ROOM ON THE RIGHT AND BEGIN LOOKING AT THE ASSETS]</w:t>
-      </w:r>
-    </w:p>
-    <w:p>
-      <w:pPr>
-        <w:pStyle w:val="ListParagraph"/>
-        <w:numPr>
-          <w:ilvl w:val="1"/>
-          <w:numId w:val="1"/>
-        </w:numPr>
-      </w:pPr>
-      <w:r>
-        <w:t>We</w:t>
-      </w:r>
-      <w:r>
-        <w:t xml:space="preserve"> believe in our vision so well, we invest</w:t>
-      </w:r>
-      <w:r>
-        <w:t xml:space="preserve">ed our own money in some assets that will really aid in bringing our game together. </w:t>
-      </w:r>
-    </w:p>
-    <w:p/>
-    <w:p>
-      <w:pPr>
-        <w:pStyle w:val="ListParagraph"/>
-        <w:numPr>
-          <w:ilvl w:val="0"/>
-          <w:numId w:val="3"/>
-        </w:numPr>
-        <w:rPr>
-          <w:color w:val="FF0000"/>
-        </w:rPr>
-      </w:pPr>
-      <w:r>
-        <w:rPr>
-          <w:color w:val="FF0000"/>
-        </w:rPr>
-        <w:t>Walk into the next room down the hall to showcase the feeling of the game</w:t>
-      </w:r>
-    </w:p>
-    <w:p>
-      <w:pPr>
-        <w:pStyle w:val="ListParagraph"/>
-        <w:numPr>
-          <w:ilvl w:val="0"/>
-          <w:numId w:val="2"/>
-        </w:numPr>
-      </w:pPr>
-      <w:r>
-        <w:lastRenderedPageBreak/>
-        <w:t xml:space="preserve">Our scope may be large but we’re ambitious and we’ll work as hard as we can to get our game done in the </w:t>
-      </w:r>
-      <w:r>
-        <w:t>time</w:t>
-      </w:r>
-      <w:r>
-        <w:t>.</w:t>
-      </w:r>
-      <w:r>
-        <w:t xml:space="preserve"> We have a schedule laid out already and we plan to release by December.</w:t>
-      </w:r>
-      <w:r>
-        <w:t xml:space="preserve"> We’ve kept up with our schedule so far, and have gotten even further than it.</w:t>
-      </w:r>
-    </w:p>
-    <w:p>
-      <w:pPr>
-        <w:pStyle w:val="ListParagraph"/>
-        <w:numPr>
-          <w:ilvl w:val="0"/>
-          <w:numId w:val="2"/>
-        </w:numPr>
-      </w:pPr>
-      <w:r>
-        <w:t xml:space="preserve">Investing </w:t>
-      </w:r>
-      <w:r>
-        <w:t>in</w:t>
-      </w:r>
-      <w:r>
-        <w:t xml:space="preserve"> us is a smart business move, because we can ensure the development of a high quality game.</w:t>
-      </w:r>
-    </w:p>
-    <w:p>
-      <w:pPr>
-        <w:pStyle w:val="ListParagraph"/>
-        <w:numPr>
-          <w:ilvl w:val="0"/>
-          <w:numId w:val="2"/>
-        </w:numPr>
-      </w:pPr>
-      <w:r>
-        <w:t>Thank you.</w:t>
+        <w:rPr>
+          <w:color w:val="FF0000"/>
+        </w:rPr>
+      </w:pPr>
+      <w:r>
+        <w:rPr>
+          <w:color w:val="FF0000"/>
+        </w:rPr>
+        <w:t>[</w:t>
+      </w:r>
+      <w:r>
+        <w:rPr>
+          <w:color w:val="FF0000"/>
+        </w:rPr>
+        <w:t xml:space="preserve">ON END OF VIDEO, </w:t>
+      </w:r>
+      <w:r>
+        <w:rPr>
+          <w:color w:val="FF0000"/>
+        </w:rPr>
+        <w:t>CLICK]</w:t>
+      </w:r>
+    </w:p>
+    <w:p>
+      <w:pPr>
+        <w:pStyle w:val="ListParagraph"/>
+        <w:numPr>
+          <w:ilvl w:val="0"/>
+          <w:numId w:val="1"/>
+        </w:numPr>
+      </w:pPr>
+      <w:r>
+        <w:t>The Creaking Grounds, Thank you.</w:t>
       </w:r>
     </w:p>
     <w:sectPr>

</xml_diff>

<commit_message>
Presentation for 10-22 and Notes
</commit_message>
<xml_diff>
--- a/Presentation/Presentation.docx
+++ b/Presentation/Presentation.docx
@@ -49,6 +49,38 @@
           <w:numId w:val="1"/>
         </w:numPr>
         <w:rPr>
+          <w:color w:val="000000" w:themeColor="text1"/>
+        </w:rPr>
+      </w:pPr>
+      <w:r>
+        <w:rPr>
+          <w:color w:val="000000" w:themeColor="text1"/>
+        </w:rPr>
+        <w:t>Hello my name is _____ and I’m the _____ of this team. With me is our __</w:t>
+      </w:r>
+      <w:proofErr w:type="gramStart"/>
+      <w:r>
+        <w:rPr>
+          <w:color w:val="000000" w:themeColor="text1"/>
+        </w:rPr>
+        <w:t>_(</w:t>
+      </w:r>
+      <w:proofErr w:type="gramEnd"/>
+      <w:r>
+        <w:rPr>
+          <w:color w:val="000000" w:themeColor="text1"/>
+        </w:rPr>
+        <w:t>position)___, __(name)___. DO FOR ALL.</w:t>
+      </w:r>
+    </w:p>
+    <w:p>
+      <w:pPr>
+        <w:pStyle w:val="ListParagraph"/>
+        <w:numPr>
+          <w:ilvl w:val="0"/>
+          <w:numId w:val="1"/>
+        </w:numPr>
+        <w:rPr>
           <w:color w:val="FF0000"/>
         </w:rPr>
       </w:pPr>
@@ -161,7 +193,7 @@
         <w:t>RE</w:t>
       </w:r>
       <w:r>
-        <w:t>AD EACH USER STORY</w:t>
+        <w:t>AD USER STORY</w:t>
       </w:r>
       <w:r>
         <w:t xml:space="preserve">. </w:t>
@@ -215,13 +247,7 @@
         <w:t>RE</w:t>
       </w:r>
       <w:r>
-        <w:t xml:space="preserve">AD EACH </w:t>
-      </w:r>
-      <w:r>
-        <w:t>GAME FEATURE</w:t>
-      </w:r>
-      <w:r>
-        <w:t xml:space="preserve">. </w:t>
+        <w:t xml:space="preserve">AD EACH GAME FEATURE. </w:t>
       </w:r>
       <w:r>
         <w:rPr>
@@ -550,40 +576,28 @@
         <w:rPr>
           <w:color w:val="FF0000"/>
         </w:rPr>
-        <w:t>PLAY VIDEO</w:t>
-      </w:r>
-      <w:r>
-        <w:rPr>
-          <w:color w:val="FF0000"/>
-        </w:rPr>
-        <w:t>]</w:t>
-      </w:r>
-    </w:p>
-    <w:p>
-      <w:pPr>
-        <w:pStyle w:val="ListParagraph"/>
-        <w:numPr>
-          <w:ilvl w:val="0"/>
-          <w:numId w:val="1"/>
-        </w:numPr>
-      </w:pPr>
-      <w:r>
-        <w:t>EXPLAIN WHAT IS HAPPENING</w:t>
-      </w:r>
+        <w:t>PLAY VIDEO]</w:t>
+      </w:r>
+    </w:p>
+    <w:p>
+      <w:pPr>
+        <w:pStyle w:val="ListParagraph"/>
+        <w:numPr>
+          <w:ilvl w:val="0"/>
+          <w:numId w:val="1"/>
+        </w:numPr>
+        <w:rPr>
+          <w:color w:val="FF0000"/>
+        </w:rPr>
+      </w:pPr>
       <w:bookmarkStart w:id="0" w:name="_GoBack"/>
       <w:bookmarkEnd w:id="0"/>
-    </w:p>
-    <w:p>
-      <w:pPr>
-        <w:pStyle w:val="ListParagraph"/>
-        <w:numPr>
-          <w:ilvl w:val="0"/>
-          <w:numId w:val="1"/>
-        </w:numPr>
-        <w:rPr>
-          <w:color w:val="FF0000"/>
-        </w:rPr>
-      </w:pPr>
+      <w:r>
+        <w:rPr>
+          <w:color w:val="FF0000"/>
+        </w:rPr>
+        <w:t xml:space="preserve"> </w:t>
+      </w:r>
       <w:r>
         <w:rPr>
           <w:color w:val="FF0000"/>
@@ -594,13 +608,7 @@
         <w:rPr>
           <w:color w:val="FF0000"/>
         </w:rPr>
-        <w:t xml:space="preserve">ON END OF VIDEO, </w:t>
-      </w:r>
-      <w:r>
-        <w:rPr>
-          <w:color w:val="FF0000"/>
-        </w:rPr>
-        <w:t>CLICK]</w:t>
+        <w:t>ON END OF VIDEO, CLICK]</w:t>
       </w:r>
     </w:p>
     <w:p>

</xml_diff>